<commit_message>
included word version of the case sheet
</commit_message>
<xml_diff>
--- a/assets/ApplicationForm.docx
+++ b/assets/ApplicationForm.docx
@@ -106,64 +106,6 @@
         </w:rPr>
         <w:t xml:space="preserve"> </w:t>
       </w:r>
-    </w:p>
-    <w:p>
-      <w:pPr>
-        <w:rPr>
-          <w:rFonts w:ascii="Roboto" w:hAnsi="Roboto"/>
-          <w:lang w:val="en-US"/>
-        </w:rPr>
-      </w:pPr>
-      <w:r>
-        <w:rPr>
-          <w:rFonts w:ascii="Roboto Light" w:hAnsi="Roboto Light"/>
-          <w:lang w:val="en-US"/>
-        </w:rPr>
-        <w:t>Do</w:t>
-      </w:r>
-      <w:r>
-        <w:rPr>
-          <w:rFonts w:ascii="Roboto Light" w:hAnsi="Roboto Light"/>
-          <w:lang w:val="en-US"/>
-        </w:rPr>
-        <w:t xml:space="preserve"> you have any specific topics of interest or questions you would like to </w:t>
-      </w:r>
-      <w:r>
-        <w:rPr>
-          <w:rFonts w:ascii="Roboto Light" w:hAnsi="Roboto Light"/>
-          <w:lang w:val="en-US"/>
-        </w:rPr>
-        <w:t>be</w:t>
-      </w:r>
-      <w:r>
-        <w:rPr>
-          <w:rFonts w:ascii="Roboto Light" w:hAnsi="Roboto Light"/>
-          <w:lang w:val="en-US"/>
-        </w:rPr>
-        <w:t xml:space="preserve"> covered</w:t>
-      </w:r>
-      <w:r>
-        <w:rPr>
-          <w:rFonts w:ascii="Roboto Light" w:hAnsi="Roboto Light"/>
-          <w:lang w:val="en-US"/>
-        </w:rPr>
-        <w:t>?</w:t>
-      </w:r>
-      <w:r>
-        <w:rPr>
-          <w:rFonts w:ascii="Roboto" w:hAnsi="Roboto"/>
-          <w:lang w:val="en-US"/>
-        </w:rPr>
-        <w:t xml:space="preserve"> </w:t>
-      </w:r>
-    </w:p>
-    <w:p>
-      <w:pPr>
-        <w:rPr>
-          <w:rFonts w:ascii="Roboto" w:hAnsi="Roboto"/>
-          <w:lang w:val="en-US"/>
-        </w:rPr>
-      </w:pPr>
       <w:bookmarkStart w:id="0" w:name="_GoBack"/>
       <w:bookmarkEnd w:id="0"/>
     </w:p>
@@ -174,6 +116,64 @@
           <w:lang w:val="en-US"/>
         </w:rPr>
       </w:pPr>
+      <w:r>
+        <w:rPr>
+          <w:rFonts w:ascii="Roboto Light" w:hAnsi="Roboto Light"/>
+          <w:lang w:val="en-US"/>
+        </w:rPr>
+        <w:t>Do</w:t>
+      </w:r>
+      <w:r>
+        <w:rPr>
+          <w:rFonts w:ascii="Roboto Light" w:hAnsi="Roboto Light"/>
+          <w:lang w:val="en-US"/>
+        </w:rPr>
+        <w:t xml:space="preserve"> you have any specific topics of interest or questions you would like to </w:t>
+      </w:r>
+      <w:r>
+        <w:rPr>
+          <w:rFonts w:ascii="Roboto Light" w:hAnsi="Roboto Light"/>
+          <w:lang w:val="en-US"/>
+        </w:rPr>
+        <w:t>be</w:t>
+      </w:r>
+      <w:r>
+        <w:rPr>
+          <w:rFonts w:ascii="Roboto Light" w:hAnsi="Roboto Light"/>
+          <w:lang w:val="en-US"/>
+        </w:rPr>
+        <w:t xml:space="preserve"> covered</w:t>
+      </w:r>
+      <w:r>
+        <w:rPr>
+          <w:rFonts w:ascii="Roboto Light" w:hAnsi="Roboto Light"/>
+          <w:lang w:val="en-US"/>
+        </w:rPr>
+        <w:t>?</w:t>
+      </w:r>
+      <w:r>
+        <w:rPr>
+          <w:rFonts w:ascii="Roboto" w:hAnsi="Roboto"/>
+          <w:lang w:val="en-US"/>
+        </w:rPr>
+        <w:t xml:space="preserve"> </w:t>
+      </w:r>
+    </w:p>
+    <w:p>
+      <w:pPr>
+        <w:rPr>
+          <w:rFonts w:ascii="Roboto" w:hAnsi="Roboto"/>
+          <w:lang w:val="en-US"/>
+        </w:rPr>
+      </w:pPr>
+    </w:p>
+    <w:p>
+      <w:pPr>
+        <w:rPr>
+          <w:rFonts w:ascii="Roboto" w:hAnsi="Roboto"/>
+          <w:lang w:val="en-US"/>
+        </w:rPr>
+      </w:pPr>
     </w:p>
     <w:p>
       <w:pPr>
@@ -247,6 +247,20 @@
           <w:lang w:val="en-US"/>
         </w:rPr>
         <w:t>Contributors</w:t>
+      </w:r>
+      <w:r>
+        <w:rPr>
+          <w:rFonts w:ascii="Roboto Medium" w:hAnsi="Roboto Medium"/>
+          <w:lang w:val="en-US"/>
+        </w:rPr>
+        <w:t xml:space="preserve"> only</w:t>
+      </w:r>
+      <w:r>
+        <w:rPr>
+          <w:rFonts w:ascii="Roboto Medium" w:hAnsi="Roboto Medium"/>
+          <w:lang w:val="en-US"/>
+        </w:rPr>
+        <w:t>:</w:t>
       </w:r>
     </w:p>
     <w:p>

</xml_diff>

<commit_message>
changed application form and extended deadline for regular participants
</commit_message>
<xml_diff>
--- a/assets/ApplicationForm.docx
+++ b/assets/ApplicationForm.docx
@@ -106,185 +106,117 @@
         </w:rPr>
         <w:t xml:space="preserve"> </w:t>
       </w:r>
+    </w:p>
+    <w:p>
+      <w:pPr>
+        <w:rPr>
+          <w:rFonts w:ascii="Roboto" w:hAnsi="Roboto"/>
+          <w:lang w:val="en-US"/>
+        </w:rPr>
+      </w:pPr>
+      <w:r>
+        <w:rPr>
+          <w:rFonts w:ascii="Roboto Light" w:hAnsi="Roboto Light"/>
+          <w:lang w:val="en-US"/>
+        </w:rPr>
+        <w:t>Do</w:t>
+      </w:r>
+      <w:r>
+        <w:rPr>
+          <w:rFonts w:ascii="Roboto Light" w:hAnsi="Roboto Light"/>
+          <w:lang w:val="en-US"/>
+        </w:rPr>
+        <w:t xml:space="preserve"> you have any specific topics of interest or questions you would like to </w:t>
+      </w:r>
+      <w:r>
+        <w:rPr>
+          <w:rFonts w:ascii="Roboto Light" w:hAnsi="Roboto Light"/>
+          <w:lang w:val="en-US"/>
+        </w:rPr>
+        <w:t>be</w:t>
+      </w:r>
+      <w:r>
+        <w:rPr>
+          <w:rFonts w:ascii="Roboto Light" w:hAnsi="Roboto Light"/>
+          <w:lang w:val="en-US"/>
+        </w:rPr>
+        <w:t xml:space="preserve"> covered</w:t>
+      </w:r>
+      <w:r>
+        <w:rPr>
+          <w:rFonts w:ascii="Roboto Light" w:hAnsi="Roboto Light"/>
+          <w:lang w:val="en-US"/>
+        </w:rPr>
+        <w:t>?</w:t>
+      </w:r>
+      <w:r>
+        <w:rPr>
+          <w:rFonts w:ascii="Roboto" w:hAnsi="Roboto"/>
+          <w:lang w:val="en-US"/>
+        </w:rPr>
+        <w:t xml:space="preserve"> </w:t>
+      </w:r>
+    </w:p>
+    <w:p>
+      <w:pPr>
+        <w:rPr>
+          <w:rFonts w:ascii="Roboto" w:hAnsi="Roboto"/>
+          <w:lang w:val="en-US"/>
+        </w:rPr>
+      </w:pPr>
+    </w:p>
+    <w:p>
+      <w:pPr>
+        <w:rPr>
+          <w:rFonts w:ascii="Roboto" w:hAnsi="Roboto"/>
+          <w:lang w:val="en-US"/>
+        </w:rPr>
+      </w:pPr>
+    </w:p>
+    <w:p>
+      <w:pPr>
+        <w:rPr>
+          <w:rFonts w:ascii="Roboto Light" w:hAnsi="Roboto Light"/>
+          <w:lang w:val="en-US"/>
+        </w:rPr>
+      </w:pPr>
+      <w:r>
+        <w:rPr>
+          <w:rFonts w:ascii="Roboto Light" w:hAnsi="Roboto Light"/>
+          <w:lang w:val="en-US"/>
+        </w:rPr>
+        <w:t>Do you have any othe</w:t>
+      </w:r>
+      <w:r>
+        <w:rPr>
+          <w:rFonts w:ascii="Roboto Light" w:hAnsi="Roboto Light"/>
+          <w:lang w:val="en-US"/>
+        </w:rPr>
+        <w:t>r needs, wishes, or comments for us organiz</w:t>
+      </w:r>
+      <w:r>
+        <w:rPr>
+          <w:rFonts w:ascii="Roboto Light" w:hAnsi="Roboto Light"/>
+          <w:lang w:val="en-US"/>
+        </w:rPr>
+        <w:t xml:space="preserve">ers </w:t>
+      </w:r>
+      <w:r>
+        <w:rPr>
+          <w:rFonts w:ascii="Roboto Light" w:hAnsi="Roboto Light"/>
+          <w:lang w:val="en-US"/>
+        </w:rPr>
+        <w:t>that help us make the workshop more accessible and enjoyable for you?</w:t>
+      </w:r>
+      <w:r>
+        <w:rPr>
+          <w:rFonts w:ascii="Roboto Light" w:hAnsi="Roboto Light"/>
+          <w:lang w:val="en-US"/>
+        </w:rPr>
+        <w:t xml:space="preserve"> </w:t>
+      </w:r>
       <w:bookmarkStart w:id="0" w:name="_GoBack"/>
       <w:bookmarkEnd w:id="0"/>
-    </w:p>
-    <w:p>
-      <w:pPr>
-        <w:rPr>
-          <w:rFonts w:ascii="Roboto" w:hAnsi="Roboto"/>
-          <w:lang w:val="en-US"/>
-        </w:rPr>
-      </w:pPr>
-      <w:r>
-        <w:rPr>
-          <w:rFonts w:ascii="Roboto Light" w:hAnsi="Roboto Light"/>
-          <w:lang w:val="en-US"/>
-        </w:rPr>
-        <w:t>Do</w:t>
-      </w:r>
-      <w:r>
-        <w:rPr>
-          <w:rFonts w:ascii="Roboto Light" w:hAnsi="Roboto Light"/>
-          <w:lang w:val="en-US"/>
-        </w:rPr>
-        <w:t xml:space="preserve"> you have any specific topics of interest or questions you would like to </w:t>
-      </w:r>
-      <w:r>
-        <w:rPr>
-          <w:rFonts w:ascii="Roboto Light" w:hAnsi="Roboto Light"/>
-          <w:lang w:val="en-US"/>
-        </w:rPr>
-        <w:t>be</w:t>
-      </w:r>
-      <w:r>
-        <w:rPr>
-          <w:rFonts w:ascii="Roboto Light" w:hAnsi="Roboto Light"/>
-          <w:lang w:val="en-US"/>
-        </w:rPr>
-        <w:t xml:space="preserve"> covered</w:t>
-      </w:r>
-      <w:r>
-        <w:rPr>
-          <w:rFonts w:ascii="Roboto Light" w:hAnsi="Roboto Light"/>
-          <w:lang w:val="en-US"/>
-        </w:rPr>
-        <w:t>?</w:t>
-      </w:r>
-      <w:r>
-        <w:rPr>
-          <w:rFonts w:ascii="Roboto" w:hAnsi="Roboto"/>
-          <w:lang w:val="en-US"/>
-        </w:rPr>
-        <w:t xml:space="preserve"> </w:t>
-      </w:r>
-    </w:p>
-    <w:p>
-      <w:pPr>
-        <w:rPr>
-          <w:rFonts w:ascii="Roboto" w:hAnsi="Roboto"/>
-          <w:lang w:val="en-US"/>
-        </w:rPr>
-      </w:pPr>
-    </w:p>
-    <w:p>
-      <w:pPr>
-        <w:rPr>
-          <w:rFonts w:ascii="Roboto" w:hAnsi="Roboto"/>
-          <w:lang w:val="en-US"/>
-        </w:rPr>
-      </w:pPr>
-    </w:p>
-    <w:p>
-      <w:pPr>
-        <w:rPr>
-          <w:rFonts w:ascii="Roboto Light" w:hAnsi="Roboto Light"/>
-          <w:lang w:val="en-US"/>
-        </w:rPr>
-      </w:pPr>
-      <w:r>
-        <w:rPr>
-          <w:rFonts w:ascii="Roboto Light" w:hAnsi="Roboto Light"/>
-          <w:lang w:val="en-US"/>
-        </w:rPr>
-        <w:t>Do you have any othe</w:t>
-      </w:r>
-      <w:r>
-        <w:rPr>
-          <w:rFonts w:ascii="Roboto Light" w:hAnsi="Roboto Light"/>
-          <w:lang w:val="en-US"/>
-        </w:rPr>
-        <w:t>r needs, wishes, or comments for us organiz</w:t>
-      </w:r>
-      <w:r>
-        <w:rPr>
-          <w:rFonts w:ascii="Roboto Light" w:hAnsi="Roboto Light"/>
-          <w:lang w:val="en-US"/>
-        </w:rPr>
-        <w:t xml:space="preserve">ers </w:t>
-      </w:r>
-      <w:r>
-        <w:rPr>
-          <w:rFonts w:ascii="Roboto Light" w:hAnsi="Roboto Light"/>
-          <w:lang w:val="en-US"/>
-        </w:rPr>
-        <w:t>that help us make the workshop more accessible and enjoyable for you?</w:t>
-      </w:r>
-      <w:r>
-        <w:rPr>
-          <w:rFonts w:ascii="Roboto Light" w:hAnsi="Roboto Light"/>
-          <w:lang w:val="en-US"/>
-        </w:rPr>
-        <w:t xml:space="preserve"> </w:t>
-      </w:r>
-    </w:p>
-    <w:p>
-      <w:pPr>
-        <w:rPr>
-          <w:rFonts w:ascii="Roboto" w:hAnsi="Roboto"/>
-          <w:lang w:val="en-US"/>
-        </w:rPr>
-      </w:pPr>
-    </w:p>
-    <w:p>
-      <w:pPr>
-        <w:rPr>
-          <w:rFonts w:ascii="Roboto Medium" w:hAnsi="Roboto Medium"/>
-          <w:lang w:val="en-US"/>
-        </w:rPr>
-      </w:pPr>
-    </w:p>
-    <w:p>
-      <w:pPr>
-        <w:rPr>
-          <w:rFonts w:ascii="Roboto Medium" w:hAnsi="Roboto Medium"/>
-          <w:lang w:val="en-US"/>
-        </w:rPr>
-      </w:pPr>
-      <w:r>
-        <w:rPr>
-          <w:rFonts w:ascii="Roboto Medium" w:hAnsi="Roboto Medium"/>
-          <w:lang w:val="en-US"/>
-        </w:rPr>
-        <w:t>Contributors</w:t>
-      </w:r>
-      <w:r>
-        <w:rPr>
-          <w:rFonts w:ascii="Roboto Medium" w:hAnsi="Roboto Medium"/>
-          <w:lang w:val="en-US"/>
-        </w:rPr>
-        <w:t xml:space="preserve"> only</w:t>
-      </w:r>
-      <w:r>
-        <w:rPr>
-          <w:rFonts w:ascii="Roboto Medium" w:hAnsi="Roboto Medium"/>
-          <w:lang w:val="en-US"/>
-        </w:rPr>
-        <w:t>:</w:t>
-      </w:r>
-    </w:p>
-    <w:p>
-      <w:pPr>
-        <w:rPr>
-          <w:rFonts w:ascii="Roboto Light" w:hAnsi="Roboto Light"/>
-          <w:lang w:val="en-US"/>
-        </w:rPr>
-      </w:pPr>
-      <w:r>
-        <w:rPr>
-          <w:rFonts w:ascii="Roboto Light" w:hAnsi="Roboto Light"/>
-          <w:lang w:val="en-US"/>
-        </w:rPr>
-        <w:t>Please write a short summary (max. 2 pages) of your contribution below</w:t>
-      </w:r>
-    </w:p>
-    <w:p>
-      <w:pPr>
-        <w:rPr>
-          <w:rFonts w:ascii="Roboto" w:hAnsi="Roboto"/>
-          <w:lang w:val="en-US"/>
-        </w:rPr>
-      </w:pPr>
     </w:p>
     <w:sectPr>
       <w:footerReference w:type="default" r:id="rId6"/>

</xml_diff>